<commit_message>
primitives types in js
</commit_message>
<xml_diff>
--- a/basics concepts.docx
+++ b/basics concepts.docx
@@ -25,17 +25,134 @@
     </w:p>
     <w:p>
       <w:pPr>
+        <w:rPr>
+          <w:b/>
+        </w:rPr>
+      </w:pPr>
+      <w:r>
+        <w:rPr>
+          <w:b/>
+        </w:rPr>
+        <w:t xml:space="preserve">Difference between let and </w:t>
+      </w:r>
+      <w:proofErr w:type="spellStart"/>
+      <w:r>
+        <w:rPr>
+          <w:b/>
+        </w:rPr>
+        <w:t>var</w:t>
+      </w:r>
+      <w:proofErr w:type="spellEnd"/>
+      <w:r>
+        <w:rPr>
+          <w:b/>
+        </w:rPr>
+        <w:t xml:space="preserve"> </w:t>
+      </w:r>
+    </w:p>
+    <w:p>
+      <w:pPr>
+        <w:rPr>
+          <w:rFonts w:cstheme="minorHAnsi"/>
+          <w:b/>
+        </w:rPr>
+      </w:pPr>
+      <w:r>
+        <w:rPr>
+          <w:rFonts w:cstheme="minorHAnsi"/>
+          <w:color w:val="040C28"/>
+        </w:rPr>
+        <w:t xml:space="preserve">Variables declared by </w:t>
+      </w:r>
+      <w:r>
+        <w:rPr>
+          <w:rFonts w:cstheme="minorHAnsi"/>
+          <w:color w:val="040C28"/>
+        </w:rPr>
+        <w:t>“</w:t>
+      </w:r>
+      <w:r>
+        <w:rPr>
+          <w:rFonts w:cstheme="minorHAnsi"/>
+          <w:color w:val="040C28"/>
+        </w:rPr>
+        <w:t>let</w:t>
+      </w:r>
+      <w:r>
+        <w:rPr>
+          <w:rFonts w:cstheme="minorHAnsi"/>
+          <w:color w:val="040C28"/>
+        </w:rPr>
+        <w:t>”</w:t>
+      </w:r>
+      <w:r>
+        <w:rPr>
+          <w:rFonts w:cstheme="minorHAnsi"/>
+          <w:color w:val="040C28"/>
+        </w:rPr>
+        <w:t xml:space="preserve"> are only available inside the block where they're defined.</w:t>
+      </w:r>
+      <w:r>
+        <w:rPr>
+          <w:rFonts w:cstheme="minorHAnsi"/>
+          <w:color w:val="1F1F1F"/>
+          <w:shd w:val="clear" w:color="auto" w:fill="FFFFFF"/>
+        </w:rPr>
+        <w:t> </w:t>
+      </w:r>
+      <w:r>
+        <w:rPr>
+          <w:rFonts w:cstheme="minorHAnsi"/>
+          <w:color w:val="040C28"/>
+        </w:rPr>
+        <w:t xml:space="preserve">Variables declared by </w:t>
+      </w:r>
+      <w:r>
+        <w:rPr>
+          <w:rFonts w:cstheme="minorHAnsi"/>
+          <w:color w:val="040C28"/>
+        </w:rPr>
+        <w:t>“</w:t>
+      </w:r>
+      <w:proofErr w:type="spellStart"/>
+      <w:r>
+        <w:rPr>
+          <w:rFonts w:cstheme="minorHAnsi"/>
+          <w:color w:val="040C28"/>
+        </w:rPr>
+        <w:t>var</w:t>
+      </w:r>
+      <w:proofErr w:type="spellEnd"/>
+      <w:r>
+        <w:rPr>
+          <w:rFonts w:cstheme="minorHAnsi"/>
+          <w:color w:val="040C28"/>
+        </w:rPr>
+        <w:t>”</w:t>
+      </w:r>
+      <w:r>
+        <w:rPr>
+          <w:rFonts w:cstheme="minorHAnsi"/>
+          <w:color w:val="040C28"/>
+        </w:rPr>
+        <w:t xml:space="preserve"> are available throughout the function in which they're declared</w:t>
+      </w:r>
+    </w:p>
+    <w:p>
+      <w:pPr>
         <w:pStyle w:val="ListParagraph"/>
         <w:numPr>
           <w:ilvl w:val="0"/>
           <w:numId w:val="4"/>
         </w:numPr>
         <w:rPr>
+          <w:b/>
           <w:u w:val="single"/>
         </w:rPr>
       </w:pPr>
       <w:r>
         <w:rPr>
+          <w:b/>
           <w:u w:val="single"/>
         </w:rPr>
         <w:t xml:space="preserve">variables </w:t>
@@ -250,48 +367,253 @@
           <w:numId w:val="4"/>
         </w:numPr>
         <w:rPr>
+          <w:b/>
           <w:u w:val="single"/>
         </w:rPr>
       </w:pPr>
       <w:r>
         <w:rPr>
+          <w:b/>
           <w:u w:val="single"/>
         </w:rPr>
         <w:t>constant</w:t>
       </w:r>
     </w:p>
     <w:p>
+      <w:r>
+        <w:t xml:space="preserve">(the value of the constant </w:t>
+      </w:r>
+      <w:proofErr w:type="spellStart"/>
+      <w:r>
+        <w:t>can not</w:t>
+      </w:r>
+      <w:proofErr w:type="spellEnd"/>
+      <w:r>
+        <w:t xml:space="preserve"> be change)</w:t>
+      </w:r>
+    </w:p>
+    <w:p>
       <w:pPr>
         <w:rPr>
           <w:u w:val="single"/>
         </w:rPr>
       </w:pPr>
-      <w:r>
-        <w:rPr>
+    </w:p>
+    <w:p>
+      <w:pPr>
+        <w:pStyle w:val="ListParagraph"/>
+        <w:numPr>
+          <w:ilvl w:val="0"/>
+          <w:numId w:val="4"/>
+        </w:numPr>
+        <w:rPr>
+          <w:b/>
           <w:u w:val="single"/>
         </w:rPr>
-        <w:t xml:space="preserve">(the value of the constant </w:t>
-      </w:r>
+      </w:pPr>
+      <w:r>
+        <w:rPr>
+          <w:b/>
+          <w:u w:val="single"/>
+        </w:rPr>
+        <w:t>Primitives Types</w:t>
+      </w:r>
+    </w:p>
+    <w:p>
+      <w:pPr>
+        <w:pStyle w:val="ListParagraph"/>
+      </w:pPr>
+    </w:p>
+    <w:p>
+      <w:pPr>
+        <w:pStyle w:val="ListParagraph"/>
+      </w:pPr>
+      <w:r>
+        <w:t xml:space="preserve">Primitives types are </w:t>
+      </w:r>
+    </w:p>
+    <w:p>
+      <w:pPr>
+        <w:pStyle w:val="ListParagraph"/>
+      </w:pPr>
+      <w:r>
+        <w:t xml:space="preserve">Number </w:t>
+      </w:r>
+    </w:p>
+    <w:p>
+      <w:pPr>
+        <w:pStyle w:val="ListParagraph"/>
+      </w:pPr>
+      <w:r>
+        <w:t>Bo</w:t>
+      </w:r>
+      <w:r>
+        <w:t>ol</w:t>
+      </w:r>
+      <w:r>
+        <w:t>e</w:t>
+      </w:r>
+      <w:r>
+        <w:t>a</w:t>
+      </w:r>
+      <w:r>
+        <w:t xml:space="preserve">n </w:t>
+      </w:r>
+    </w:p>
+    <w:p>
+      <w:pPr>
+        <w:pStyle w:val="ListParagraph"/>
+      </w:pPr>
+      <w:r>
+        <w:t xml:space="preserve">String </w:t>
+      </w:r>
+    </w:p>
+    <w:p>
+      <w:pPr>
+        <w:pStyle w:val="ListParagraph"/>
+      </w:pPr>
+      <w:r>
+        <w:t xml:space="preserve">Undefined </w:t>
+      </w:r>
+    </w:p>
+    <w:p>
+      <w:pPr>
+        <w:pStyle w:val="ListParagraph"/>
+      </w:pPr>
+      <w:r>
+        <w:t>Null</w:t>
+      </w:r>
+    </w:p>
+    <w:p>
+      <w:pPr>
+        <w:pStyle w:val="ListParagraph"/>
+      </w:pPr>
+    </w:p>
+    <w:p>
+      <w:pPr>
+        <w:pStyle w:val="ListParagraph"/>
+        <w:numPr>
+          <w:ilvl w:val="0"/>
+          <w:numId w:val="4"/>
+        </w:numPr>
+        <w:rPr>
+          <w:b/>
+          <w:u w:val="single"/>
+        </w:rPr>
+      </w:pPr>
+      <w:r>
+        <w:rPr>
+          <w:b/>
+          <w:u w:val="single"/>
+        </w:rPr>
+        <w:t xml:space="preserve">Dynamic Typing </w:t>
+      </w:r>
+    </w:p>
+    <w:p>
+      <w:pPr>
+        <w:pStyle w:val="ListParagraph"/>
+      </w:pPr>
+    </w:p>
+    <w:p>
+      <w:pPr>
+        <w:pStyle w:val="ListParagraph"/>
+      </w:pPr>
       <w:proofErr w:type="spellStart"/>
       <w:r>
-        <w:rPr>
-          <w:u w:val="single"/>
-        </w:rPr>
-        <w:t>can not</w:t>
+        <w:t>Js</w:t>
       </w:r>
       <w:proofErr w:type="spellEnd"/>
       <w:r>
-        <w:rPr>
-          <w:u w:val="single"/>
-        </w:rPr>
-        <w:t xml:space="preserve"> be change)</w:t>
-      </w:r>
-    </w:p>
-    <w:p>
-      <w:pPr>
-        <w:rPr>
-          <w:u w:val="single"/>
-        </w:rPr>
+        <w:t xml:space="preserve"> is a dynamic language means that the type of the variable can change at the run time</w:t>
+      </w:r>
+    </w:p>
+    <w:p>
+      <w:pPr>
+        <w:pStyle w:val="ListParagraph"/>
+      </w:pPr>
+      <w:r>
+        <w:t xml:space="preserve"> </w:t>
+      </w:r>
+    </w:p>
+    <w:p>
+      <w:pPr>
+        <w:pStyle w:val="ListParagraph"/>
+      </w:pPr>
+      <w:proofErr w:type="spellStart"/>
+      <w:r>
+        <w:t>e.g</w:t>
+      </w:r>
+      <w:proofErr w:type="spellEnd"/>
+    </w:p>
+    <w:p>
+      <w:pPr>
+        <w:pStyle w:val="ListParagraph"/>
+      </w:pPr>
+    </w:p>
+    <w:p>
+      <w:pPr>
+        <w:pStyle w:val="ListParagraph"/>
+      </w:pPr>
+      <w:proofErr w:type="spellStart"/>
+      <w:r>
+        <w:t>typeof</w:t>
+      </w:r>
+      <w:proofErr w:type="spellEnd"/>
+      <w:r>
+        <w:t xml:space="preserve"> Name</w:t>
+      </w:r>
+    </w:p>
+    <w:p>
+      <w:pPr>
+        <w:pStyle w:val="ListParagraph"/>
+      </w:pPr>
+      <w:r>
+        <w:t>'string'</w:t>
+      </w:r>
+    </w:p>
+    <w:p>
+      <w:pPr>
+        <w:pStyle w:val="ListParagraph"/>
+      </w:pPr>
+      <w:r>
+        <w:t>Name = 12</w:t>
+      </w:r>
+    </w:p>
+    <w:p>
+      <w:pPr>
+        <w:pStyle w:val="ListParagraph"/>
+      </w:pPr>
+      <w:r>
+        <w:t>12</w:t>
+      </w:r>
+    </w:p>
+    <w:p>
+      <w:pPr>
+        <w:pStyle w:val="ListParagraph"/>
+      </w:pPr>
+      <w:proofErr w:type="spellStart"/>
+      <w:r>
+        <w:t>typeof</w:t>
+      </w:r>
+      <w:proofErr w:type="spellEnd"/>
+      <w:r>
+        <w:t xml:space="preserve"> Name</w:t>
+      </w:r>
+    </w:p>
+    <w:p>
+      <w:pPr>
+        <w:pStyle w:val="ListParagraph"/>
+      </w:pPr>
+      <w:r>
+        <w:t>'number</w:t>
+      </w:r>
+      <w:r>
+        <w:t>’</w:t>
+      </w:r>
+    </w:p>
+    <w:p>
+      <w:pPr>
+        <w:pStyle w:val="ListParagraph"/>
       </w:pPr>
       <w:bookmarkStart w:id="0" w:name="_GoBack"/>
       <w:bookmarkEnd w:id="0"/>
@@ -537,7 +859,7 @@
   <w:abstractNum w:abstractNumId="2" w15:restartNumberingAfterBreak="0">
     <w:nsid w:val="24C01B5D"/>
     <w:multiLevelType w:val="hybridMultilevel"/>
-    <w:tmpl w:val="42D2ED88"/>
+    <w:tmpl w:val="0A6AD020"/>
     <w:lvl w:ilvl="0" w:tplc="04090001">
       <w:start w:val="1"/>
       <w:numFmt w:val="bullet"/>

</xml_diff>

<commit_message>
object notations dot and bracket
</commit_message>
<xml_diff>
--- a/basics concepts.docx
+++ b/basics concepts.docx
@@ -610,6 +610,262 @@
       <w:r>
         <w:t>’</w:t>
       </w:r>
+    </w:p>
+    <w:p>
+      <w:pPr>
+        <w:pStyle w:val="ListParagraph"/>
+      </w:pPr>
+    </w:p>
+    <w:p>
+      <w:pPr>
+        <w:pStyle w:val="ListParagraph"/>
+        <w:rPr>
+          <w:b/>
+          <w:u w:val="single"/>
+        </w:rPr>
+      </w:pPr>
+      <w:r>
+        <w:rPr>
+          <w:b/>
+          <w:u w:val="single"/>
+        </w:rPr>
+        <w:lastRenderedPageBreak/>
+        <w:t xml:space="preserve">Reference </w:t>
+      </w:r>
+      <w:proofErr w:type="gramStart"/>
+      <w:r>
+        <w:rPr>
+          <w:b/>
+          <w:u w:val="single"/>
+        </w:rPr>
+        <w:t>types :</w:t>
+      </w:r>
+      <w:proofErr w:type="gramEnd"/>
+    </w:p>
+    <w:p>
+      <w:pPr>
+        <w:pStyle w:val="ListParagraph"/>
+        <w:rPr>
+          <w:b/>
+          <w:u w:val="single"/>
+        </w:rPr>
+      </w:pPr>
+    </w:p>
+    <w:p>
+      <w:pPr>
+        <w:pStyle w:val="ListParagraph"/>
+      </w:pPr>
+      <w:r>
+        <w:t xml:space="preserve">Object </w:t>
+      </w:r>
+    </w:p>
+    <w:p>
+      <w:pPr>
+        <w:pStyle w:val="ListParagraph"/>
+      </w:pPr>
+      <w:r>
+        <w:t xml:space="preserve">Arrays </w:t>
+      </w:r>
+    </w:p>
+    <w:p>
+      <w:pPr>
+        <w:pStyle w:val="ListParagraph"/>
+      </w:pPr>
+      <w:r>
+        <w:t>Functions</w:t>
+      </w:r>
+    </w:p>
+    <w:p>
+      <w:pPr>
+        <w:pStyle w:val="ListParagraph"/>
+        <w:rPr>
+          <w:b/>
+          <w:u w:val="single"/>
+        </w:rPr>
+      </w:pPr>
+    </w:p>
+    <w:p>
+      <w:pPr>
+        <w:pStyle w:val="ListParagraph"/>
+      </w:pPr>
+    </w:p>
+    <w:p>
+      <w:pPr>
+        <w:pStyle w:val="ListParagraph"/>
+        <w:rPr>
+          <w:b/>
+          <w:u w:val="single"/>
+        </w:rPr>
+      </w:pPr>
+      <w:r>
+        <w:rPr>
+          <w:b/>
+          <w:u w:val="single"/>
+        </w:rPr>
+        <w:t xml:space="preserve">Object </w:t>
+      </w:r>
+      <w:r>
+        <w:rPr>
+          <w:b/>
+          <w:u w:val="single"/>
+        </w:rPr>
+        <w:t xml:space="preserve"> </w:t>
+      </w:r>
+    </w:p>
+    <w:p>
+      <w:pPr>
+        <w:pStyle w:val="ListParagraph"/>
+        <w:rPr>
+          <w:rFonts w:cstheme="minorHAnsi"/>
+          <w:b/>
+          <w:u w:val="single"/>
+        </w:rPr>
+      </w:pPr>
+    </w:p>
+    <w:p>
+      <w:pPr>
+        <w:rPr>
+          <w:rFonts w:cstheme="minorHAnsi"/>
+          <w:color w:val="474747"/>
+          <w:shd w:val="clear" w:color="auto" w:fill="FFFFFF"/>
+        </w:rPr>
+      </w:pPr>
+      <w:r>
+        <w:rPr>
+          <w:rFonts w:cstheme="minorHAnsi"/>
+          <w:color w:val="474747"/>
+          <w:shd w:val="clear" w:color="auto" w:fill="FFFFFF"/>
+        </w:rPr>
+        <w:t>An object is</w:t>
+      </w:r>
+      <w:r>
+        <w:rPr>
+          <w:rFonts w:cstheme="minorHAnsi"/>
+          <w:color w:val="474747"/>
+          <w:shd w:val="clear" w:color="auto" w:fill="FFFFFF"/>
+        </w:rPr>
+        <w:t xml:space="preserve"> a collection of </w:t>
+      </w:r>
+      <w:proofErr w:type="gramStart"/>
+      <w:r>
+        <w:rPr>
+          <w:rFonts w:cstheme="minorHAnsi"/>
+          <w:color w:val="474747"/>
+          <w:shd w:val="clear" w:color="auto" w:fill="FFFFFF"/>
+        </w:rPr>
+        <w:t>Properties ,</w:t>
+      </w:r>
+      <w:proofErr w:type="gramEnd"/>
+      <w:r>
+        <w:rPr>
+          <w:rFonts w:cstheme="minorHAnsi"/>
+          <w:color w:val="474747"/>
+          <w:shd w:val="clear" w:color="auto" w:fill="FFFFFF"/>
+        </w:rPr>
+        <w:t xml:space="preserve"> </w:t>
+      </w:r>
+      <w:proofErr w:type="spellStart"/>
+      <w:r>
+        <w:rPr>
+          <w:rFonts w:cstheme="minorHAnsi"/>
+          <w:color w:val="474747"/>
+          <w:shd w:val="clear" w:color="auto" w:fill="FFFFFF"/>
+        </w:rPr>
+        <w:t>e.g</w:t>
+      </w:r>
+      <w:proofErr w:type="spellEnd"/>
+      <w:r>
+        <w:rPr>
+          <w:rFonts w:cstheme="minorHAnsi"/>
+          <w:color w:val="474747"/>
+          <w:shd w:val="clear" w:color="auto" w:fill="FFFFFF"/>
+        </w:rPr>
+        <w:t xml:space="preserve"> if a person he has following properties like name, age, address </w:t>
+      </w:r>
+      <w:proofErr w:type="spellStart"/>
+      <w:r>
+        <w:rPr>
+          <w:rFonts w:cstheme="minorHAnsi"/>
+          <w:color w:val="474747"/>
+          <w:shd w:val="clear" w:color="auto" w:fill="FFFFFF"/>
+        </w:rPr>
+        <w:t>etc</w:t>
+      </w:r>
+      <w:proofErr w:type="spellEnd"/>
+      <w:r>
+        <w:rPr>
+          <w:rFonts w:cstheme="minorHAnsi"/>
+          <w:color w:val="474747"/>
+          <w:shd w:val="clear" w:color="auto" w:fill="FFFFFF"/>
+        </w:rPr>
+        <w:t xml:space="preserve"> .So we use object when we have collection of properties.</w:t>
+      </w:r>
+    </w:p>
+    <w:p>
+      <w:pPr>
+        <w:rPr>
+          <w:rFonts w:cstheme="minorHAnsi"/>
+          <w:color w:val="474747"/>
+          <w:shd w:val="clear" w:color="auto" w:fill="FFFFFF"/>
+        </w:rPr>
+      </w:pPr>
+      <w:r>
+        <w:rPr>
+          <w:rFonts w:cstheme="minorHAnsi"/>
+          <w:color w:val="474747"/>
+          <w:shd w:val="clear" w:color="auto" w:fill="FFFFFF"/>
+        </w:rPr>
+        <w:t xml:space="preserve">         Object have two notation :</w:t>
+      </w:r>
+      <w:r>
+        <w:rPr>
+          <w:rFonts w:cstheme="minorHAnsi"/>
+          <w:color w:val="474747"/>
+          <w:shd w:val="clear" w:color="auto" w:fill="FFFFFF"/>
+        </w:rPr>
+        <w:br/>
+        <w:t xml:space="preserve">             1) dot notation </w:t>
+      </w:r>
+    </w:p>
+    <w:p>
+      <w:pPr>
+        <w:rPr>
+          <w:rFonts w:cstheme="minorHAnsi"/>
+          <w:color w:val="474747"/>
+          <w:shd w:val="clear" w:color="auto" w:fill="FFFFFF"/>
+        </w:rPr>
+      </w:pPr>
+      <w:r>
+        <w:rPr>
+          <w:rFonts w:cstheme="minorHAnsi"/>
+          <w:color w:val="474747"/>
+          <w:shd w:val="clear" w:color="auto" w:fill="FFFFFF"/>
+        </w:rPr>
+        <w:t xml:space="preserve">             2</w:t>
+      </w:r>
+      <w:r>
+        <w:rPr>
+          <w:rFonts w:cstheme="minorHAnsi"/>
+          <w:color w:val="474747"/>
+          <w:shd w:val="clear" w:color="auto" w:fill="FFFFFF"/>
+        </w:rPr>
+        <w:t>)</w:t>
+      </w:r>
+      <w:r>
+        <w:rPr>
+          <w:rFonts w:cstheme="minorHAnsi"/>
+          <w:color w:val="474747"/>
+          <w:shd w:val="clear" w:color="auto" w:fill="FFFFFF"/>
+        </w:rPr>
+        <w:t xml:space="preserve"> bracket notation</w:t>
+      </w:r>
+    </w:p>
+    <w:p>
+      <w:pPr>
+        <w:rPr>
+          <w:rFonts w:cstheme="minorHAnsi"/>
+        </w:rPr>
+      </w:pPr>
     </w:p>
     <w:p>
       <w:pPr>
@@ -859,7 +1115,7 @@
   <w:abstractNum w:abstractNumId="2" w15:restartNumberingAfterBreak="0">
     <w:nsid w:val="24C01B5D"/>
     <w:multiLevelType w:val="hybridMultilevel"/>
-    <w:tmpl w:val="0A6AD020"/>
+    <w:tmpl w:val="6EECDFEE"/>
     <w:lvl w:ilvl="0" w:tplc="04090001">
       <w:start w:val="1"/>
       <w:numFmt w:val="bullet"/>

</xml_diff>